<commit_message>
updated as of 24/4/24
</commit_message>
<xml_diff>
--- a/LA/Shubhan Singh Exp3.docx
+++ b/LA/Shubhan Singh Exp3.docx
@@ -1,6 +1,6 @@
 
 <file path=word/document.xml><?xml version="1.0" encoding="utf-8"?>
-<w:document xmlns:wpc="http://schemas.microsoft.com/office/word/2010/wordprocessingCanvas" xmlns:cx="http://schemas.microsoft.com/office/drawing/2014/chartex" xmlns:cx1="http://schemas.microsoft.com/office/drawing/2015/9/8/chartex" xmlns:cx2="http://schemas.microsoft.com/office/drawing/2015/10/21/chartex" xmlns:cx3="http://schemas.microsoft.com/office/drawing/2016/5/9/chartex" xmlns:cx4="http://schemas.microsoft.com/office/drawing/2016/5/10/chartex" xmlns:cx5="http://schemas.microsoft.com/office/drawing/2016/5/11/chartex" xmlns:cx6="http://schemas.microsoft.com/office/drawing/2016/5/12/chartex" xmlns:cx7="http://schemas.microsoft.com/office/drawing/2016/5/13/chartex" xmlns:cx8="http://schemas.microsoft.com/office/drawing/2016/5/14/chartex" xmlns:mc="http://schemas.openxmlformats.org/markup-compatibility/2006" xmlns:aink="http://schemas.microsoft.com/office/drawing/2016/ink" xmlns:am3d="http://schemas.microsoft.com/office/drawing/2017/model3d" xmlns:o="urn:schemas-microsoft-com:office:office" xmlns:oel="http://schemas.microsoft.com/office/2019/extlst" xmlns:r="http://schemas.openxmlformats.org/officeDocument/2006/relationships" xmlns:m="http://schemas.openxmlformats.org/officeDocument/2006/math" xmlns:v="urn:schemas-microsoft-com:vml" xmlns:wp14="http://schemas.microsoft.com/office/word/2010/wordprocessingDrawing" xmlns:wp="http://schemas.openxmlformats.org/drawingml/2006/wordprocessingDrawing" xmlns:w10="urn:schemas-microsoft-com:office:word" xmlns:w="http://schemas.openxmlformats.org/wordprocessingml/2006/main" xmlns:w14="http://schemas.microsoft.com/office/word/2010/wordml" xmlns:w15="http://schemas.microsoft.com/office/word/2012/wordml" xmlns:w16cex="http://schemas.microsoft.com/office/word/2018/wordml/cex" xmlns:w16cid="http://schemas.microsoft.com/office/word/2016/wordml/cid" xmlns:w16="http://schemas.microsoft.com/office/word/2018/wordml" xmlns:w16sdtdh="http://schemas.microsoft.com/office/word/2020/wordml/sdtdatahash" xmlns:w16se="http://schemas.microsoft.com/office/word/2015/wordml/symex" xmlns:wpg="http://schemas.microsoft.com/office/word/2010/wordprocessingGroup" xmlns:wpi="http://schemas.microsoft.com/office/word/2010/wordprocessingInk" xmlns:wne="http://schemas.microsoft.com/office/word/2006/wordml" xmlns:wps="http://schemas.microsoft.com/office/word/2010/wordprocessingShape" mc:Ignorable="w14 w15 w16se w16cid w16 w16cex w16sdtdh wp14">
+<w:document xmlns:wpc="http://schemas.microsoft.com/office/word/2010/wordprocessingCanvas" xmlns:cx="http://schemas.microsoft.com/office/drawing/2014/chartex" xmlns:cx1="http://schemas.microsoft.com/office/drawing/2015/9/8/chartex" xmlns:cx2="http://schemas.microsoft.com/office/drawing/2015/10/21/chartex" xmlns:cx3="http://schemas.microsoft.com/office/drawing/2016/5/9/chartex" xmlns:cx4="http://schemas.microsoft.com/office/drawing/2016/5/10/chartex" xmlns:cx5="http://schemas.microsoft.com/office/drawing/2016/5/11/chartex" xmlns:cx6="http://schemas.microsoft.com/office/drawing/2016/5/12/chartex" xmlns:cx7="http://schemas.microsoft.com/office/drawing/2016/5/13/chartex" xmlns:cx8="http://schemas.microsoft.com/office/drawing/2016/5/14/chartex" xmlns:mc="http://schemas.openxmlformats.org/markup-compatibility/2006" xmlns:aink="http://schemas.microsoft.com/office/drawing/2016/ink" xmlns:am3d="http://schemas.microsoft.com/office/drawing/2017/model3d" xmlns:o="urn:schemas-microsoft-com:office:office" xmlns:oel="http://schemas.microsoft.com/office/2019/extlst" xmlns:r="http://schemas.openxmlformats.org/officeDocument/2006/relationships" xmlns:m="http://schemas.openxmlformats.org/officeDocument/2006/math" xmlns:v="urn:schemas-microsoft-com:vml" xmlns:wp14="http://schemas.microsoft.com/office/word/2010/wordprocessingDrawing" xmlns:wp="http://schemas.openxmlformats.org/drawingml/2006/wordprocessingDrawing" xmlns:w10="urn:schemas-microsoft-com:office:word" xmlns:w="http://schemas.openxmlformats.org/wordprocessingml/2006/main" xmlns:w14="http://schemas.microsoft.com/office/word/2010/wordml" xmlns:w15="http://schemas.microsoft.com/office/word/2012/wordml" xmlns:w16cex="http://schemas.microsoft.com/office/word/2018/wordml/cex" xmlns:w16cid="http://schemas.microsoft.com/office/word/2016/wordml/cid" xmlns:w16="http://schemas.microsoft.com/office/word/2018/wordml" xmlns:w16du="http://schemas.microsoft.com/office/word/2023/wordml/word16du" xmlns:w16sdtdh="http://schemas.microsoft.com/office/word/2020/wordml/sdtdatahash" xmlns:w16se="http://schemas.microsoft.com/office/word/2015/wordml/symex" xmlns:wpg="http://schemas.microsoft.com/office/word/2010/wordprocessingGroup" xmlns:wpi="http://schemas.microsoft.com/office/word/2010/wordprocessingInk" xmlns:wne="http://schemas.microsoft.com/office/word/2006/wordml" xmlns:wps="http://schemas.microsoft.com/office/word/2010/wordprocessingShape" mc:Ignorable="w14 w15 w16se w16cid w16 w16cex w16sdtdh w16du wp14">
   <w:body>
     <w:p>
       <w:pPr>
@@ -232,15 +232,35 @@
           <w:szCs w:val="24"/>
           <w:u w:val="single"/>
         </w:rPr>
-        <w:t>Program No.1</w:t>
-      </w:r>
+        <w:t>Program No.</w:t>
+      </w:r>
+      <w:proofErr w:type="gramStart"/>
       <w:r>
         <w:rPr>
           <w:rFonts w:ascii="Times New Roman" w:hAnsi="Times New Roman" w:cs="Times New Roman"/>
-          <w:sz w:val="24"/>
-          <w:szCs w:val="24"/>
-        </w:rPr>
-        <w:t xml:space="preserve"> :-  </w:t>
+          <w:b/>
+          <w:sz w:val="24"/>
+          <w:szCs w:val="24"/>
+          <w:u w:val="single"/>
+        </w:rPr>
+        <w:t>1</w:t>
+      </w:r>
+      <w:r>
+        <w:rPr>
+          <w:rFonts w:ascii="Times New Roman" w:hAnsi="Times New Roman" w:cs="Times New Roman"/>
+          <w:sz w:val="24"/>
+          <w:szCs w:val="24"/>
+        </w:rPr>
+        <w:t xml:space="preserve"> :</w:t>
+      </w:r>
+      <w:proofErr w:type="gramEnd"/>
+      <w:r>
+        <w:rPr>
+          <w:rFonts w:ascii="Times New Roman" w:hAnsi="Times New Roman" w:cs="Times New Roman"/>
+          <w:sz w:val="24"/>
+          <w:szCs w:val="24"/>
+        </w:rPr>
+        <w:t xml:space="preserve">-  </w:t>
       </w:r>
       <w:r>
         <w:rPr>
@@ -431,6 +451,7 @@
           <w:szCs w:val="24"/>
         </w:rPr>
       </w:pPr>
+      <w:proofErr w:type="gramStart"/>
       <w:r>
         <w:rPr>
           <w:rFonts w:ascii="Times New Roman" w:hAnsi="Times New Roman" w:cs="Times New Roman"/>
@@ -448,7 +469,17 @@
           <w:sz w:val="24"/>
           <w:szCs w:val="24"/>
         </w:rPr>
-        <w:t xml:space="preserve"> :-</w:t>
+        <w:t xml:space="preserve"> :</w:t>
+      </w:r>
+      <w:proofErr w:type="gramEnd"/>
+      <w:r>
+        <w:rPr>
+          <w:rFonts w:ascii="Times New Roman" w:hAnsi="Times New Roman" w:cs="Times New Roman"/>
+          <w:b/>
+          <w:sz w:val="24"/>
+          <w:szCs w:val="24"/>
+        </w:rPr>
+        <w:t>-</w:t>
       </w:r>
     </w:p>
     <w:p>
@@ -541,6 +572,7 @@
         </w:rPr>
         <w:t>A</w:t>
       </w:r>
+      <w:proofErr w:type="gramStart"/>
       <w:r>
         <w:rPr>
           <w:rFonts w:ascii="Monospaced" w:eastAsia="Times New Roman" w:hAnsi="Monospaced" w:cs="Courier New"/>
@@ -561,6 +593,7 @@
         </w:rPr>
         <w:t>[</w:t>
       </w:r>
+      <w:proofErr w:type="gramEnd"/>
       <w:r>
         <w:rPr>
           <w:rFonts w:ascii="Monospaced" w:eastAsia="Times New Roman" w:hAnsi="Monospaced" w:cs="Courier New"/>
@@ -958,6 +991,7 @@
           <w:lang w:val="en-IN" w:eastAsia="ja-JP" w:bidi="hi-IN"/>
         </w:rPr>
       </w:pPr>
+      <w:proofErr w:type="gramStart"/>
       <w:r>
         <w:rPr>
           <w:rFonts w:ascii="Monospaced" w:eastAsia="Times New Roman" w:hAnsi="Monospaced" w:cs="Courier New"/>
@@ -978,6 +1012,7 @@
         </w:rPr>
         <w:t>(</w:t>
       </w:r>
+      <w:proofErr w:type="gramEnd"/>
       <w:r>
         <w:rPr>
           <w:rFonts w:ascii="Monospaced" w:eastAsia="Times New Roman" w:hAnsi="Monospaced" w:cs="Courier New"/>
@@ -1069,6 +1104,7 @@
         </w:rPr>
         <w:t>A</w:t>
       </w:r>
+      <w:proofErr w:type="gramStart"/>
       <w:r>
         <w:rPr>
           <w:rFonts w:ascii="Monospaced" w:eastAsia="Times New Roman" w:hAnsi="Monospaced" w:cs="Courier New"/>
@@ -1089,6 +1125,7 @@
         </w:rPr>
         <w:t>;</w:t>
       </w:r>
+      <w:proofErr w:type="gramEnd"/>
     </w:p>
     <w:p>
       <w:pPr>
@@ -1138,6 +1175,7 @@
         </w:rPr>
         <w:t>=</w:t>
       </w:r>
+      <w:proofErr w:type="gramStart"/>
       <w:r>
         <w:rPr>
           <w:rFonts w:ascii="Monospaced" w:eastAsia="Times New Roman" w:hAnsi="Monospaced" w:cs="Courier New"/>
@@ -1158,6 +1196,7 @@
         </w:rPr>
         <w:t>;</w:t>
       </w:r>
+      <w:proofErr w:type="gramEnd"/>
     </w:p>
     <w:p>
       <w:pPr>
@@ -1228,6 +1267,7 @@
         </w:rPr>
         <w:t>=</w:t>
       </w:r>
+      <w:proofErr w:type="gramStart"/>
       <w:r>
         <w:rPr>
           <w:rFonts w:ascii="Monospaced" w:eastAsia="Times New Roman" w:hAnsi="Monospaced" w:cs="Courier New"/>
@@ -1258,6 +1298,7 @@
         </w:rPr>
         <w:t>n</w:t>
       </w:r>
+      <w:proofErr w:type="gramEnd"/>
     </w:p>
     <w:p>
       <w:pPr>
@@ -1336,6 +1377,7 @@
         <w:t>(</w:t>
       </w:r>
       <w:proofErr w:type="spellStart"/>
+      <w:proofErr w:type="gramStart"/>
       <w:r>
         <w:rPr>
           <w:rFonts w:ascii="Monospaced" w:eastAsia="Times New Roman" w:hAnsi="Monospaced" w:cs="Courier New"/>
@@ -1347,6 +1389,7 @@
         <w:t>i,i</w:t>
       </w:r>
       <w:proofErr w:type="spellEnd"/>
+      <w:proofErr w:type="gramEnd"/>
       <w:r>
         <w:rPr>
           <w:rFonts w:ascii="Monospaced" w:eastAsia="Times New Roman" w:hAnsi="Monospaced" w:cs="Courier New"/>
@@ -1415,6 +1458,7 @@
         </w:rPr>
         <w:t xml:space="preserve">        </w:t>
       </w:r>
+      <w:proofErr w:type="gramStart"/>
       <w:r>
         <w:rPr>
           <w:rFonts w:ascii="Monospaced" w:eastAsia="Times New Roman" w:hAnsi="Monospaced" w:cs="Courier New"/>
@@ -1436,6 +1480,7 @@
         <w:t>(</w:t>
       </w:r>
       <w:proofErr w:type="spellStart"/>
+      <w:proofErr w:type="gramEnd"/>
       <w:r>
         <w:rPr>
           <w:rFonts w:ascii="Monospaced" w:eastAsia="Times New Roman" w:hAnsi="Monospaced" w:cs="Courier New"/>
@@ -1656,6 +1701,7 @@
         <w:t>(</w:t>
       </w:r>
       <w:proofErr w:type="spellStart"/>
+      <w:proofErr w:type="gramStart"/>
       <w:r>
         <w:rPr>
           <w:rFonts w:ascii="Monospaced" w:eastAsia="Times New Roman" w:hAnsi="Monospaced" w:cs="Courier New"/>
@@ -1697,6 +1743,7 @@
         </w:rPr>
         <w:t>)</w:t>
       </w:r>
+      <w:proofErr w:type="gramEnd"/>
       <w:r>
         <w:rPr>
           <w:rFonts w:ascii="Monospaced" w:eastAsia="Times New Roman" w:hAnsi="Monospaced" w:cs="Courier New"/>
@@ -1979,6 +2026,7 @@
         </w:rPr>
         <w:t>=</w:t>
       </w:r>
+      <w:proofErr w:type="gramStart"/>
       <w:r>
         <w:rPr>
           <w:rFonts w:ascii="Monospaced" w:eastAsia="Times New Roman" w:hAnsi="Monospaced" w:cs="Courier New"/>
@@ -2009,6 +2057,7 @@
         </w:rPr>
         <w:t>n</w:t>
       </w:r>
+      <w:proofErr w:type="gramEnd"/>
       <w:r>
         <w:rPr>
           <w:rFonts w:ascii="Monospaced" w:eastAsia="Times New Roman" w:hAnsi="Monospaced" w:cs="Courier New"/>
@@ -2237,6 +2286,7 @@
         </w:rPr>
         <w:t>+</w:t>
       </w:r>
+      <w:proofErr w:type="gramStart"/>
       <w:r>
         <w:rPr>
           <w:rFonts w:ascii="Monospaced" w:eastAsia="Times New Roman" w:hAnsi="Monospaced" w:cs="Courier New"/>
@@ -2278,6 +2328,7 @@
         </w:rPr>
         <w:t>)</w:t>
       </w:r>
+      <w:proofErr w:type="gramEnd"/>
       <w:r>
         <w:rPr>
           <w:rFonts w:ascii="Monospaced" w:eastAsia="Times New Roman" w:hAnsi="Monospaced" w:cs="Courier New"/>
@@ -2745,6 +2796,7 @@
         </w:rPr>
         <w:t xml:space="preserve"> </w:t>
       </w:r>
+      <w:proofErr w:type="gramStart"/>
       <w:r>
         <w:rPr>
           <w:rFonts w:ascii="Monospaced" w:eastAsia="Times New Roman" w:hAnsi="Monospaced" w:cs="Courier New"/>
@@ -2765,6 +2817,7 @@
         </w:rPr>
         <w:t>(</w:t>
       </w:r>
+      <w:proofErr w:type="gramEnd"/>
       <w:r>
         <w:rPr>
           <w:rFonts w:ascii="Monospaced" w:eastAsia="Times New Roman" w:hAnsi="Monospaced" w:cs="Courier New"/>
@@ -2922,6 +2975,7 @@
         </w:rPr>
         <w:t xml:space="preserve">    </w:t>
       </w:r>
+      <w:proofErr w:type="gramStart"/>
       <w:r>
         <w:rPr>
           <w:rFonts w:ascii="Monospaced" w:eastAsia="Times New Roman" w:hAnsi="Monospaced" w:cs="Courier New"/>
@@ -2942,6 +2996,7 @@
         </w:rPr>
         <w:t>(</w:t>
       </w:r>
+      <w:proofErr w:type="gramEnd"/>
       <w:r>
         <w:rPr>
           <w:rFonts w:ascii="Monospaced" w:eastAsia="Times New Roman" w:hAnsi="Monospaced" w:cs="Courier New"/>
@@ -3360,6 +3415,7 @@
           <w:szCs w:val="24"/>
         </w:rPr>
       </w:pPr>
+      <w:proofErr w:type="gramStart"/>
       <w:r>
         <w:rPr>
           <w:rFonts w:ascii="Times New Roman" w:hAnsi="Times New Roman" w:cs="Times New Roman"/>
@@ -3378,7 +3434,17 @@
           <w:sz w:val="24"/>
           <w:szCs w:val="24"/>
         </w:rPr>
-        <w:t>:-</w:t>
+        <w:t>:</w:t>
+      </w:r>
+      <w:proofErr w:type="gramEnd"/>
+      <w:r>
+        <w:rPr>
+          <w:rFonts w:ascii="Times New Roman" w:hAnsi="Times New Roman" w:cs="Times New Roman"/>
+          <w:b/>
+          <w:sz w:val="24"/>
+          <w:szCs w:val="24"/>
+        </w:rPr>
+        <w:t>-</w:t>
       </w:r>
     </w:p>
     <w:p>
@@ -3586,8 +3652,9 @@
           <w:szCs w:val="24"/>
           <w:u w:val="single"/>
         </w:rPr>
-        <w:t xml:space="preserve"> 2:</w:t>
-      </w:r>
+        <w:t xml:space="preserve"> </w:t>
+      </w:r>
+      <w:proofErr w:type="gramStart"/>
       <w:r>
         <w:rPr>
           <w:rFonts w:ascii="Times New Roman" w:hAnsi="Times New Roman" w:cs="Times New Roman"/>
@@ -3596,8 +3663,19 @@
           <w:szCs w:val="24"/>
           <w:u w:val="single"/>
         </w:rPr>
+        <w:t>2:</w:t>
+      </w:r>
+      <w:r>
+        <w:rPr>
+          <w:rFonts w:ascii="Times New Roman" w:hAnsi="Times New Roman" w:cs="Times New Roman"/>
+          <w:b/>
+          <w:sz w:val="24"/>
+          <w:szCs w:val="24"/>
+          <w:u w:val="single"/>
+        </w:rPr>
         <w:t>-</w:t>
       </w:r>
+      <w:proofErr w:type="gramEnd"/>
       <w:r>
         <w:rPr>
           <w:rFonts w:ascii="Times New Roman" w:hAnsi="Times New Roman" w:cs="Times New Roman"/>
@@ -3993,6 +4071,7 @@
           <w:szCs w:val="24"/>
         </w:rPr>
       </w:pPr>
+      <w:proofErr w:type="gramStart"/>
       <w:r>
         <w:rPr>
           <w:rFonts w:ascii="Times New Roman" w:eastAsiaTheme="minorEastAsia" w:hAnsi="Times New Roman" w:cs="Times New Roman"/>
@@ -4012,6 +4091,7 @@
         </w:rPr>
         <w:t>:-</w:t>
       </w:r>
+      <w:proofErr w:type="gramEnd"/>
     </w:p>
     <w:p>
       <w:pPr>
@@ -4092,6 +4172,7 @@
         </w:rPr>
         <w:t>A</w:t>
       </w:r>
+      <w:proofErr w:type="gramStart"/>
       <w:r>
         <w:rPr>
           <w:rFonts w:ascii="Monospaced" w:eastAsia="Times New Roman" w:hAnsi="Monospaced" w:cs="Courier New"/>
@@ -4112,6 +4193,7 @@
         </w:rPr>
         <w:t>[</w:t>
       </w:r>
+      <w:proofErr w:type="gramEnd"/>
       <w:r>
         <w:rPr>
           <w:rFonts w:ascii="Monospaced" w:eastAsia="Times New Roman" w:hAnsi="Monospaced" w:cs="Courier New"/>
@@ -4469,6 +4551,7 @@
           <w:lang w:val="en-IN" w:eastAsia="ja-JP" w:bidi="hi-IN"/>
         </w:rPr>
       </w:pPr>
+      <w:proofErr w:type="gramStart"/>
       <w:r>
         <w:rPr>
           <w:rFonts w:ascii="Monospaced" w:eastAsia="Times New Roman" w:hAnsi="Monospaced" w:cs="Courier New"/>
@@ -4489,6 +4572,7 @@
         </w:rPr>
         <w:t>(</w:t>
       </w:r>
+      <w:proofErr w:type="gramEnd"/>
       <w:r>
         <w:rPr>
           <w:rFonts w:ascii="Monospaced" w:eastAsia="Times New Roman" w:hAnsi="Monospaced" w:cs="Courier New"/>
@@ -4580,6 +4664,7 @@
         </w:rPr>
         <w:t>A</w:t>
       </w:r>
+      <w:proofErr w:type="gramStart"/>
       <w:r>
         <w:rPr>
           <w:rFonts w:ascii="Monospaced" w:eastAsia="Times New Roman" w:hAnsi="Monospaced" w:cs="Courier New"/>
@@ -4600,6 +4685,7 @@
         </w:rPr>
         <w:t>;</w:t>
       </w:r>
+      <w:proofErr w:type="gramEnd"/>
     </w:p>
     <w:p>
       <w:pPr>
@@ -4649,6 +4735,7 @@
         </w:rPr>
         <w:t>=</w:t>
       </w:r>
+      <w:proofErr w:type="gramStart"/>
       <w:r>
         <w:rPr>
           <w:rFonts w:ascii="Monospaced" w:eastAsia="Times New Roman" w:hAnsi="Monospaced" w:cs="Courier New"/>
@@ -4669,6 +4756,7 @@
         </w:rPr>
         <w:t>;</w:t>
       </w:r>
+      <w:proofErr w:type="gramEnd"/>
     </w:p>
     <w:p>
       <w:pPr>
@@ -4739,6 +4827,7 @@
         </w:rPr>
         <w:t>=</w:t>
       </w:r>
+      <w:proofErr w:type="gramStart"/>
       <w:r>
         <w:rPr>
           <w:rFonts w:ascii="Monospaced" w:eastAsia="Times New Roman" w:hAnsi="Monospaced" w:cs="Courier New"/>
@@ -4769,6 +4858,7 @@
         </w:rPr>
         <w:t>n</w:t>
       </w:r>
+      <w:proofErr w:type="gramEnd"/>
     </w:p>
     <w:p>
       <w:pPr>
@@ -4847,6 +4937,7 @@
         <w:t>(</w:t>
       </w:r>
       <w:proofErr w:type="spellStart"/>
+      <w:proofErr w:type="gramStart"/>
       <w:r>
         <w:rPr>
           <w:rFonts w:ascii="Monospaced" w:eastAsia="Times New Roman" w:hAnsi="Monospaced" w:cs="Courier New"/>
@@ -4858,6 +4949,7 @@
         <w:t>i,i</w:t>
       </w:r>
       <w:proofErr w:type="spellEnd"/>
+      <w:proofErr w:type="gramEnd"/>
       <w:r>
         <w:rPr>
           <w:rFonts w:ascii="Monospaced" w:eastAsia="Times New Roman" w:hAnsi="Monospaced" w:cs="Courier New"/>
@@ -4926,6 +5018,7 @@
         </w:rPr>
         <w:t xml:space="preserve">        </w:t>
       </w:r>
+      <w:proofErr w:type="gramStart"/>
       <w:r>
         <w:rPr>
           <w:rFonts w:ascii="Monospaced" w:eastAsia="Times New Roman" w:hAnsi="Monospaced" w:cs="Courier New"/>
@@ -4947,6 +5040,7 @@
         <w:t>(</w:t>
       </w:r>
       <w:proofErr w:type="spellStart"/>
+      <w:proofErr w:type="gramEnd"/>
       <w:r>
         <w:rPr>
           <w:rFonts w:ascii="Monospaced" w:eastAsia="Times New Roman" w:hAnsi="Monospaced" w:cs="Courier New"/>
@@ -5167,6 +5261,7 @@
         <w:t>(</w:t>
       </w:r>
       <w:proofErr w:type="spellStart"/>
+      <w:proofErr w:type="gramStart"/>
       <w:r>
         <w:rPr>
           <w:rFonts w:ascii="Monospaced" w:eastAsia="Times New Roman" w:hAnsi="Monospaced" w:cs="Courier New"/>
@@ -5208,6 +5303,7 @@
         </w:rPr>
         <w:t>)</w:t>
       </w:r>
+      <w:proofErr w:type="gramEnd"/>
       <w:r>
         <w:rPr>
           <w:rFonts w:ascii="Monospaced" w:eastAsia="Times New Roman" w:hAnsi="Monospaced" w:cs="Courier New"/>
@@ -5490,6 +5586,7 @@
         </w:rPr>
         <w:t>=</w:t>
       </w:r>
+      <w:proofErr w:type="gramStart"/>
       <w:r>
         <w:rPr>
           <w:rFonts w:ascii="Monospaced" w:eastAsia="Times New Roman" w:hAnsi="Monospaced" w:cs="Courier New"/>
@@ -5520,6 +5617,7 @@
         </w:rPr>
         <w:t>n</w:t>
       </w:r>
+      <w:proofErr w:type="gramEnd"/>
       <w:r>
         <w:rPr>
           <w:rFonts w:ascii="Monospaced" w:eastAsia="Times New Roman" w:hAnsi="Monospaced" w:cs="Courier New"/>
@@ -5748,6 +5846,7 @@
         </w:rPr>
         <w:t>+</w:t>
       </w:r>
+      <w:proofErr w:type="gramStart"/>
       <w:r>
         <w:rPr>
           <w:rFonts w:ascii="Monospaced" w:eastAsia="Times New Roman" w:hAnsi="Monospaced" w:cs="Courier New"/>
@@ -5789,6 +5888,7 @@
         </w:rPr>
         <w:t>)</w:t>
       </w:r>
+      <w:proofErr w:type="gramEnd"/>
       <w:r>
         <w:rPr>
           <w:rFonts w:ascii="Monospaced" w:eastAsia="Times New Roman" w:hAnsi="Monospaced" w:cs="Courier New"/>
@@ -6274,6 +6374,7 @@
         </w:rPr>
         <w:t xml:space="preserve"> </w:t>
       </w:r>
+      <w:proofErr w:type="gramStart"/>
       <w:r>
         <w:rPr>
           <w:rFonts w:ascii="Monospaced" w:eastAsia="Times New Roman" w:hAnsi="Monospaced" w:cs="Courier New"/>
@@ -6294,6 +6395,7 @@
         </w:rPr>
         <w:t>(</w:t>
       </w:r>
+      <w:proofErr w:type="gramEnd"/>
       <w:r>
         <w:rPr>
           <w:rFonts w:ascii="Monospaced" w:eastAsia="Times New Roman" w:hAnsi="Monospaced" w:cs="Courier New"/>
@@ -6451,6 +6553,7 @@
         </w:rPr>
         <w:t xml:space="preserve">        </w:t>
       </w:r>
+      <w:proofErr w:type="gramStart"/>
       <w:r>
         <w:rPr>
           <w:rFonts w:ascii="Monospaced" w:eastAsia="Times New Roman" w:hAnsi="Monospaced" w:cs="Courier New"/>
@@ -6471,6 +6574,7 @@
         </w:rPr>
         <w:t>(</w:t>
       </w:r>
+      <w:proofErr w:type="gramEnd"/>
       <w:r>
         <w:rPr>
           <w:rFonts w:ascii="Monospaced" w:eastAsia="Times New Roman" w:hAnsi="Monospaced" w:cs="Courier New"/>
@@ -7235,6 +7339,7 @@
           <w:szCs w:val="24"/>
         </w:rPr>
       </w:pPr>
+      <w:proofErr w:type="gramStart"/>
       <w:r>
         <w:rPr>
           <w:rFonts w:ascii="Times New Roman" w:hAnsi="Times New Roman" w:cs="Times New Roman"/>
@@ -7253,7 +7358,16 @@
           <w:sz w:val="24"/>
           <w:szCs w:val="24"/>
         </w:rPr>
-        <w:t>:-</w:t>
+        <w:t>:</w:t>
+      </w:r>
+      <w:proofErr w:type="gramEnd"/>
+      <w:r>
+        <w:rPr>
+          <w:rFonts w:ascii="Times New Roman" w:hAnsi="Times New Roman" w:cs="Times New Roman"/>
+          <w:sz w:val="24"/>
+          <w:szCs w:val="24"/>
+        </w:rPr>
+        <w:t>-</w:t>
       </w:r>
     </w:p>
     <w:p>
@@ -7272,7 +7386,64 @@
           <w:szCs w:val="24"/>
         </w:rPr>
         <w:drawing>
-          <wp:inline distT="0" distB="0" distL="0" distR="0" wp14:anchorId="40D18F2A" wp14:editId="426E164C">
+          <wp:anchor distT="0" distB="0" distL="114300" distR="114300" simplePos="0" relativeHeight="251658240" behindDoc="0" locked="0" layoutInCell="1" allowOverlap="1" wp14:anchorId="1854243B" wp14:editId="79B3FB53">
+            <wp:simplePos x="0" y="0"/>
+            <wp:positionH relativeFrom="margin">
+              <wp:align>left</wp:align>
+            </wp:positionH>
+            <wp:positionV relativeFrom="paragraph">
+              <wp:posOffset>6725920</wp:posOffset>
+            </wp:positionV>
+            <wp:extent cx="2979678" cy="883997"/>
+            <wp:effectExtent l="0" t="0" r="0" b="0"/>
+            <wp:wrapNone/>
+            <wp:docPr id="1538864011" name="Picture 1"/>
+            <wp:cNvGraphicFramePr>
+              <a:graphicFrameLocks xmlns:a="http://schemas.openxmlformats.org/drawingml/2006/main" noChangeAspect="1"/>
+            </wp:cNvGraphicFramePr>
+            <a:graphic xmlns:a="http://schemas.openxmlformats.org/drawingml/2006/main">
+              <a:graphicData uri="http://schemas.openxmlformats.org/drawingml/2006/picture">
+                <pic:pic xmlns:pic="http://schemas.openxmlformats.org/drawingml/2006/picture">
+                  <pic:nvPicPr>
+                    <pic:cNvPr id="1538864011" name=""/>
+                    <pic:cNvPicPr/>
+                  </pic:nvPicPr>
+                  <pic:blipFill>
+                    <a:blip r:embed="rId8">
+                      <a:extLst>
+                        <a:ext uri="{28A0092B-C50C-407E-A947-70E740481C1C}">
+                          <a14:useLocalDpi xmlns:a14="http://schemas.microsoft.com/office/drawing/2010/main" val="0"/>
+                        </a:ext>
+                      </a:extLst>
+                    </a:blip>
+                    <a:stretch>
+                      <a:fillRect/>
+                    </a:stretch>
+                  </pic:blipFill>
+                  <pic:spPr>
+                    <a:xfrm>
+                      <a:off x="0" y="0"/>
+                      <a:ext cx="2979678" cy="883997"/>
+                    </a:xfrm>
+                    <a:prstGeom prst="rect">
+                      <a:avLst/>
+                    </a:prstGeom>
+                  </pic:spPr>
+                </pic:pic>
+              </a:graphicData>
+            </a:graphic>
+          </wp:anchor>
+        </w:drawing>
+      </w:r>
+      <w:r>
+        <w:rPr>
+          <w:rFonts w:ascii="Times New Roman" w:hAnsi="Times New Roman" w:cs="Times New Roman"/>
+          <w:noProof/>
+          <w:sz w:val="24"/>
+          <w:szCs w:val="24"/>
+        </w:rPr>
+        <w:drawing>
+          <wp:inline distT="0" distB="0" distL="0" distR="0" wp14:anchorId="40D18F2A" wp14:editId="3FE14986">
             <wp:extent cx="3856054" cy="6744284"/>
             <wp:effectExtent l="0" t="0" r="0" b="0"/>
             <wp:docPr id="2006675610" name="Picture 1"/>
@@ -7287,7 +7458,7 @@
                     <pic:cNvPicPr/>
                   </pic:nvPicPr>
                   <pic:blipFill>
-                    <a:blip r:embed="rId8"/>
+                    <a:blip r:embed="rId9"/>
                     <a:stretch>
                       <a:fillRect/>
                     </a:stretch>
@@ -7316,49 +7487,39 @@
           <w:szCs w:val="24"/>
         </w:rPr>
       </w:pPr>
-      <w:r>
+    </w:p>
+    <w:p>
+      <w:pPr>
         <w:rPr>
           <w:rFonts w:ascii="Times New Roman" w:hAnsi="Times New Roman" w:cs="Times New Roman"/>
-          <w:noProof/>
-          <w:sz w:val="24"/>
-          <w:szCs w:val="24"/>
-        </w:rPr>
-        <w:drawing>
-          <wp:inline distT="0" distB="0" distL="0" distR="0" wp14:anchorId="1854243B" wp14:editId="6EFEB29D">
-            <wp:extent cx="2979678" cy="883997"/>
-            <wp:effectExtent l="0" t="0" r="0" b="0"/>
-            <wp:docPr id="1538864011" name="Picture 1"/>
-            <wp:cNvGraphicFramePr>
-              <a:graphicFrameLocks xmlns:a="http://schemas.openxmlformats.org/drawingml/2006/main" noChangeAspect="1"/>
-            </wp:cNvGraphicFramePr>
-            <a:graphic xmlns:a="http://schemas.openxmlformats.org/drawingml/2006/main">
-              <a:graphicData uri="http://schemas.openxmlformats.org/drawingml/2006/picture">
-                <pic:pic xmlns:pic="http://schemas.openxmlformats.org/drawingml/2006/picture">
-                  <pic:nvPicPr>
-                    <pic:cNvPr id="1538864011" name=""/>
-                    <pic:cNvPicPr/>
-                  </pic:nvPicPr>
-                  <pic:blipFill>
-                    <a:blip r:embed="rId9"/>
-                    <a:stretch>
-                      <a:fillRect/>
-                    </a:stretch>
-                  </pic:blipFill>
-                  <pic:spPr>
-                    <a:xfrm>
-                      <a:off x="0" y="0"/>
-                      <a:ext cx="2979678" cy="883997"/>
-                    </a:xfrm>
-                    <a:prstGeom prst="rect">
-                      <a:avLst/>
-                    </a:prstGeom>
-                  </pic:spPr>
-                </pic:pic>
-              </a:graphicData>
-            </a:graphic>
-          </wp:inline>
-        </w:drawing>
-      </w:r>
+          <w:b/>
+          <w:sz w:val="24"/>
+          <w:szCs w:val="24"/>
+          <w:u w:val="single"/>
+        </w:rPr>
+      </w:pPr>
+    </w:p>
+    <w:p>
+      <w:pPr>
+        <w:rPr>
+          <w:rFonts w:ascii="Times New Roman" w:hAnsi="Times New Roman" w:cs="Times New Roman"/>
+          <w:b/>
+          <w:sz w:val="24"/>
+          <w:szCs w:val="24"/>
+          <w:u w:val="single"/>
+        </w:rPr>
+      </w:pPr>
+    </w:p>
+    <w:p>
+      <w:pPr>
+        <w:rPr>
+          <w:rFonts w:ascii="Times New Roman" w:hAnsi="Times New Roman" w:cs="Times New Roman"/>
+          <w:b/>
+          <w:sz w:val="24"/>
+          <w:szCs w:val="24"/>
+          <w:u w:val="single"/>
+        </w:rPr>
+      </w:pPr>
     </w:p>
     <w:p>
       <w:pPr>
@@ -7378,16 +7539,37 @@
           <w:u w:val="single"/>
         </w:rPr>
         <w:lastRenderedPageBreak/>
-        <w:t>Program No. 3</w:t>
-      </w:r>
+        <w:t xml:space="preserve">Program No. </w:t>
+      </w:r>
+      <w:proofErr w:type="gramStart"/>
       <w:r>
         <w:rPr>
           <w:rFonts w:ascii="Times New Roman" w:hAnsi="Times New Roman" w:cs="Times New Roman"/>
           <w:b/>
           <w:sz w:val="24"/>
           <w:szCs w:val="24"/>
-        </w:rPr>
-        <w:t xml:space="preserve"> :- </w:t>
+          <w:u w:val="single"/>
+        </w:rPr>
+        <w:t>3</w:t>
+      </w:r>
+      <w:r>
+        <w:rPr>
+          <w:rFonts w:ascii="Times New Roman" w:hAnsi="Times New Roman" w:cs="Times New Roman"/>
+          <w:b/>
+          <w:sz w:val="24"/>
+          <w:szCs w:val="24"/>
+        </w:rPr>
+        <w:t xml:space="preserve"> :</w:t>
+      </w:r>
+      <w:proofErr w:type="gramEnd"/>
+      <w:r>
+        <w:rPr>
+          <w:rFonts w:ascii="Times New Roman" w:hAnsi="Times New Roman" w:cs="Times New Roman"/>
+          <w:b/>
+          <w:sz w:val="24"/>
+          <w:szCs w:val="24"/>
+        </w:rPr>
+        <w:t xml:space="preserve">- </w:t>
       </w:r>
       <w:r>
         <w:rPr>
@@ -7762,6 +7944,7 @@
           <w:szCs w:val="24"/>
         </w:rPr>
       </w:pPr>
+      <w:proofErr w:type="gramStart"/>
       <w:r>
         <w:rPr>
           <w:rFonts w:ascii="Times New Roman" w:hAnsi="Times New Roman" w:cs="Times New Roman"/>
@@ -7779,7 +7962,17 @@
           <w:sz w:val="24"/>
           <w:szCs w:val="24"/>
         </w:rPr>
-        <w:t xml:space="preserve"> :-</w:t>
+        <w:t xml:space="preserve"> :</w:t>
+      </w:r>
+      <w:proofErr w:type="gramEnd"/>
+      <w:r>
+        <w:rPr>
+          <w:rFonts w:ascii="Times New Roman" w:hAnsi="Times New Roman" w:cs="Times New Roman"/>
+          <w:bCs/>
+          <w:sz w:val="24"/>
+          <w:szCs w:val="24"/>
+        </w:rPr>
+        <w:t>-</w:t>
       </w:r>
     </w:p>
     <w:p>
@@ -7872,6 +8065,7 @@
         </w:rPr>
         <w:t>A</w:t>
       </w:r>
+      <w:proofErr w:type="gramStart"/>
       <w:r>
         <w:rPr>
           <w:rFonts w:ascii="Monospaced" w:eastAsia="Times New Roman" w:hAnsi="Monospaced" w:cs="Courier New"/>
@@ -7892,6 +8086,7 @@
         </w:rPr>
         <w:t>[</w:t>
       </w:r>
+      <w:proofErr w:type="gramEnd"/>
       <w:r>
         <w:rPr>
           <w:rFonts w:ascii="Monospaced" w:eastAsia="Times New Roman" w:hAnsi="Monospaced" w:cs="Courier New"/>
@@ -8299,6 +8494,7 @@
           <w:lang w:val="en-IN" w:eastAsia="ja-JP" w:bidi="hi-IN"/>
         </w:rPr>
       </w:pPr>
+      <w:proofErr w:type="gramStart"/>
       <w:r>
         <w:rPr>
           <w:rFonts w:ascii="Monospaced" w:eastAsia="Times New Roman" w:hAnsi="Monospaced" w:cs="Courier New"/>
@@ -8319,6 +8515,7 @@
         </w:rPr>
         <w:t>(</w:t>
       </w:r>
+      <w:proofErr w:type="gramEnd"/>
       <w:r>
         <w:rPr>
           <w:rFonts w:ascii="Monospaced" w:eastAsia="Times New Roman" w:hAnsi="Monospaced" w:cs="Courier New"/>
@@ -8410,6 +8607,7 @@
         </w:rPr>
         <w:t>A</w:t>
       </w:r>
+      <w:proofErr w:type="gramStart"/>
       <w:r>
         <w:rPr>
           <w:rFonts w:ascii="Monospaced" w:eastAsia="Times New Roman" w:hAnsi="Monospaced" w:cs="Courier New"/>
@@ -8430,6 +8628,7 @@
         </w:rPr>
         <w:t>;</w:t>
       </w:r>
+      <w:proofErr w:type="gramEnd"/>
     </w:p>
     <w:p>
       <w:pPr>
@@ -8479,6 +8678,7 @@
         </w:rPr>
         <w:t>=</w:t>
       </w:r>
+      <w:proofErr w:type="gramStart"/>
       <w:r>
         <w:rPr>
           <w:rFonts w:ascii="Monospaced" w:eastAsia="Times New Roman" w:hAnsi="Monospaced" w:cs="Courier New"/>
@@ -8499,6 +8699,7 @@
         </w:rPr>
         <w:t>;</w:t>
       </w:r>
+      <w:proofErr w:type="gramEnd"/>
     </w:p>
     <w:p>
       <w:pPr>
@@ -8569,6 +8770,7 @@
         </w:rPr>
         <w:t>=</w:t>
       </w:r>
+      <w:proofErr w:type="gramStart"/>
       <w:r>
         <w:rPr>
           <w:rFonts w:ascii="Monospaced" w:eastAsia="Times New Roman" w:hAnsi="Monospaced" w:cs="Courier New"/>
@@ -8599,6 +8801,7 @@
         </w:rPr>
         <w:t>n</w:t>
       </w:r>
+      <w:proofErr w:type="gramEnd"/>
     </w:p>
     <w:p>
       <w:pPr>
@@ -8677,6 +8880,7 @@
         <w:t>(</w:t>
       </w:r>
       <w:proofErr w:type="spellStart"/>
+      <w:proofErr w:type="gramStart"/>
       <w:r>
         <w:rPr>
           <w:rFonts w:ascii="Monospaced" w:eastAsia="Times New Roman" w:hAnsi="Monospaced" w:cs="Courier New"/>
@@ -8688,6 +8892,7 @@
         <w:t>i,i</w:t>
       </w:r>
       <w:proofErr w:type="spellEnd"/>
+      <w:proofErr w:type="gramEnd"/>
       <w:r>
         <w:rPr>
           <w:rFonts w:ascii="Monospaced" w:eastAsia="Times New Roman" w:hAnsi="Monospaced" w:cs="Courier New"/>
@@ -8756,6 +8961,7 @@
         </w:rPr>
         <w:t xml:space="preserve">        </w:t>
       </w:r>
+      <w:proofErr w:type="gramStart"/>
       <w:r>
         <w:rPr>
           <w:rFonts w:ascii="Monospaced" w:eastAsia="Times New Roman" w:hAnsi="Monospaced" w:cs="Courier New"/>
@@ -8777,6 +8983,7 @@
         <w:t>(</w:t>
       </w:r>
       <w:proofErr w:type="spellStart"/>
+      <w:proofErr w:type="gramEnd"/>
       <w:r>
         <w:rPr>
           <w:rFonts w:ascii="Monospaced" w:eastAsia="Times New Roman" w:hAnsi="Monospaced" w:cs="Courier New"/>
@@ -8997,6 +9204,7 @@
         <w:t>(</w:t>
       </w:r>
       <w:proofErr w:type="spellStart"/>
+      <w:proofErr w:type="gramStart"/>
       <w:r>
         <w:rPr>
           <w:rFonts w:ascii="Monospaced" w:eastAsia="Times New Roman" w:hAnsi="Monospaced" w:cs="Courier New"/>
@@ -9038,6 +9246,7 @@
         </w:rPr>
         <w:t>)</w:t>
       </w:r>
+      <w:proofErr w:type="gramEnd"/>
       <w:r>
         <w:rPr>
           <w:rFonts w:ascii="Monospaced" w:eastAsia="Times New Roman" w:hAnsi="Monospaced" w:cs="Courier New"/>
@@ -9320,6 +9529,7 @@
         </w:rPr>
         <w:t>=</w:t>
       </w:r>
+      <w:proofErr w:type="gramStart"/>
       <w:r>
         <w:rPr>
           <w:rFonts w:ascii="Monospaced" w:eastAsia="Times New Roman" w:hAnsi="Monospaced" w:cs="Courier New"/>
@@ -9350,6 +9560,7 @@
         </w:rPr>
         <w:t>n</w:t>
       </w:r>
+      <w:proofErr w:type="gramEnd"/>
       <w:r>
         <w:rPr>
           <w:rFonts w:ascii="Monospaced" w:eastAsia="Times New Roman" w:hAnsi="Monospaced" w:cs="Courier New"/>
@@ -9578,6 +9789,7 @@
         </w:rPr>
         <w:t>+</w:t>
       </w:r>
+      <w:proofErr w:type="gramStart"/>
       <w:r>
         <w:rPr>
           <w:rFonts w:ascii="Monospaced" w:eastAsia="Times New Roman" w:hAnsi="Monospaced" w:cs="Courier New"/>
@@ -9619,6 +9831,7 @@
         </w:rPr>
         <w:t>)</w:t>
       </w:r>
+      <w:proofErr w:type="gramEnd"/>
       <w:r>
         <w:rPr>
           <w:rFonts w:ascii="Monospaced" w:eastAsia="Times New Roman" w:hAnsi="Monospaced" w:cs="Courier New"/>
@@ -10104,6 +10317,7 @@
         </w:rPr>
         <w:t xml:space="preserve"> </w:t>
       </w:r>
+      <w:proofErr w:type="gramStart"/>
       <w:r>
         <w:rPr>
           <w:rFonts w:ascii="Monospaced" w:eastAsia="Times New Roman" w:hAnsi="Monospaced" w:cs="Courier New"/>
@@ -10124,6 +10338,7 @@
         </w:rPr>
         <w:t>(</w:t>
       </w:r>
+      <w:proofErr w:type="gramEnd"/>
       <w:r>
         <w:rPr>
           <w:rFonts w:ascii="Monospaced" w:eastAsia="Times New Roman" w:hAnsi="Monospaced" w:cs="Courier New"/>
@@ -10281,6 +10496,7 @@
         </w:rPr>
         <w:t xml:space="preserve">        </w:t>
       </w:r>
+      <w:proofErr w:type="gramStart"/>
       <w:r>
         <w:rPr>
           <w:rFonts w:ascii="Monospaced" w:eastAsia="Times New Roman" w:hAnsi="Monospaced" w:cs="Courier New"/>
@@ -10301,6 +10517,7 @@
         </w:rPr>
         <w:t>(</w:t>
       </w:r>
+      <w:proofErr w:type="gramEnd"/>
       <w:r>
         <w:rPr>
           <w:rFonts w:ascii="Monospaced" w:eastAsia="Times New Roman" w:hAnsi="Monospaced" w:cs="Courier New"/>
@@ -10830,6 +11047,7 @@
           <w:szCs w:val="24"/>
         </w:rPr>
       </w:pPr>
+      <w:proofErr w:type="gramStart"/>
       <w:r>
         <w:rPr>
           <w:rFonts w:ascii="Times New Roman" w:hAnsi="Times New Roman" w:cs="Times New Roman"/>
@@ -10847,7 +11065,17 @@
           <w:sz w:val="24"/>
           <w:szCs w:val="24"/>
         </w:rPr>
-        <w:t xml:space="preserve">:- </w:t>
+        <w:t>:</w:t>
+      </w:r>
+      <w:proofErr w:type="gramEnd"/>
+      <w:r>
+        <w:rPr>
+          <w:rFonts w:ascii="Times New Roman" w:hAnsi="Times New Roman" w:cs="Times New Roman"/>
+          <w:bCs/>
+          <w:sz w:val="24"/>
+          <w:szCs w:val="24"/>
+        </w:rPr>
+        <w:t xml:space="preserve">- </w:t>
       </w:r>
     </w:p>
     <w:p>
@@ -10990,7 +11218,18 @@
           <w:u w:val="single"/>
         </w:rPr>
         <w:lastRenderedPageBreak/>
-        <w:t>Program no. 4</w:t>
+        <w:t xml:space="preserve">Program no. </w:t>
+      </w:r>
+      <w:proofErr w:type="gramStart"/>
+      <w:r>
+        <w:rPr>
+          <w:rFonts w:ascii="Times New Roman" w:hAnsi="Times New Roman" w:cs="Times New Roman"/>
+          <w:b/>
+          <w:sz w:val="24"/>
+          <w:szCs w:val="24"/>
+          <w:u w:val="single"/>
+        </w:rPr>
+        <w:t>4</w:t>
       </w:r>
       <w:r>
         <w:rPr>
@@ -10999,7 +11238,17 @@
           <w:sz w:val="24"/>
           <w:szCs w:val="24"/>
         </w:rPr>
-        <w:t xml:space="preserve"> :- </w:t>
+        <w:t xml:space="preserve"> :</w:t>
+      </w:r>
+      <w:proofErr w:type="gramEnd"/>
+      <w:r>
+        <w:rPr>
+          <w:rFonts w:ascii="Times New Roman" w:hAnsi="Times New Roman" w:cs="Times New Roman"/>
+          <w:bCs/>
+          <w:sz w:val="24"/>
+          <w:szCs w:val="24"/>
+        </w:rPr>
+        <w:t xml:space="preserve">- </w:t>
       </w:r>
       <w:r>
         <w:rPr>
@@ -11254,6 +11503,7 @@
           <w:szCs w:val="24"/>
         </w:rPr>
       </w:pPr>
+      <w:proofErr w:type="gramStart"/>
       <w:r>
         <w:rPr>
           <w:rFonts w:ascii="Times New Roman" w:hAnsi="Times New Roman" w:cs="Times New Roman"/>
@@ -11271,7 +11521,17 @@
           <w:sz w:val="24"/>
           <w:szCs w:val="24"/>
         </w:rPr>
-        <w:t xml:space="preserve"> :-</w:t>
+        <w:t xml:space="preserve"> :</w:t>
+      </w:r>
+      <w:proofErr w:type="gramEnd"/>
+      <w:r>
+        <w:rPr>
+          <w:rFonts w:ascii="Times New Roman" w:hAnsi="Times New Roman" w:cs="Times New Roman"/>
+          <w:bCs/>
+          <w:sz w:val="24"/>
+          <w:szCs w:val="24"/>
+        </w:rPr>
+        <w:t>-</w:t>
       </w:r>
     </w:p>
     <w:p>
@@ -11364,6 +11624,7 @@
         </w:rPr>
         <w:t>A</w:t>
       </w:r>
+      <w:proofErr w:type="gramStart"/>
       <w:r>
         <w:rPr>
           <w:rFonts w:ascii="Monospaced" w:eastAsia="Times New Roman" w:hAnsi="Monospaced" w:cs="Courier New"/>
@@ -11384,6 +11645,7 @@
         </w:rPr>
         <w:t>[</w:t>
       </w:r>
+      <w:proofErr w:type="gramEnd"/>
       <w:r>
         <w:rPr>
           <w:rFonts w:ascii="Monospaced" w:eastAsia="Times New Roman" w:hAnsi="Monospaced" w:cs="Courier New"/>
@@ -11597,6 +11859,7 @@
           <w:lang w:val="en-IN" w:eastAsia="ja-JP" w:bidi="hi-IN"/>
         </w:rPr>
       </w:pPr>
+      <w:proofErr w:type="gramStart"/>
       <w:r>
         <w:rPr>
           <w:rFonts w:ascii="Monospaced" w:eastAsia="Times New Roman" w:hAnsi="Monospaced" w:cs="Courier New"/>
@@ -11617,6 +11880,7 @@
         </w:rPr>
         <w:t>(</w:t>
       </w:r>
+      <w:proofErr w:type="gramEnd"/>
       <w:r>
         <w:rPr>
           <w:rFonts w:ascii="Monospaced" w:eastAsia="Times New Roman" w:hAnsi="Monospaced" w:cs="Courier New"/>
@@ -11708,6 +11972,7 @@
         </w:rPr>
         <w:t>A</w:t>
       </w:r>
+      <w:proofErr w:type="gramStart"/>
       <w:r>
         <w:rPr>
           <w:rFonts w:ascii="Monospaced" w:eastAsia="Times New Roman" w:hAnsi="Monospaced" w:cs="Courier New"/>
@@ -11728,6 +11993,7 @@
         </w:rPr>
         <w:t>;</w:t>
       </w:r>
+      <w:proofErr w:type="gramEnd"/>
     </w:p>
     <w:p>
       <w:pPr>
@@ -11777,6 +12043,7 @@
         </w:rPr>
         <w:t>=</w:t>
       </w:r>
+      <w:proofErr w:type="gramStart"/>
       <w:r>
         <w:rPr>
           <w:rFonts w:ascii="Monospaced" w:eastAsia="Times New Roman" w:hAnsi="Monospaced" w:cs="Courier New"/>
@@ -11797,6 +12064,7 @@
         </w:rPr>
         <w:t>;</w:t>
       </w:r>
+      <w:proofErr w:type="gramEnd"/>
     </w:p>
     <w:p>
       <w:pPr>
@@ -11867,6 +12135,7 @@
         </w:rPr>
         <w:t>=</w:t>
       </w:r>
+      <w:proofErr w:type="gramStart"/>
       <w:r>
         <w:rPr>
           <w:rFonts w:ascii="Monospaced" w:eastAsia="Times New Roman" w:hAnsi="Monospaced" w:cs="Courier New"/>
@@ -11897,6 +12166,7 @@
         </w:rPr>
         <w:t>n</w:t>
       </w:r>
+      <w:proofErr w:type="gramEnd"/>
     </w:p>
     <w:p>
       <w:pPr>
@@ -11975,6 +12245,7 @@
         <w:t>(</w:t>
       </w:r>
       <w:proofErr w:type="spellStart"/>
+      <w:proofErr w:type="gramStart"/>
       <w:r>
         <w:rPr>
           <w:rFonts w:ascii="Monospaced" w:eastAsia="Times New Roman" w:hAnsi="Monospaced" w:cs="Courier New"/>
@@ -11986,6 +12257,7 @@
         <w:t>i,i</w:t>
       </w:r>
       <w:proofErr w:type="spellEnd"/>
+      <w:proofErr w:type="gramEnd"/>
       <w:r>
         <w:rPr>
           <w:rFonts w:ascii="Monospaced" w:eastAsia="Times New Roman" w:hAnsi="Monospaced" w:cs="Courier New"/>
@@ -12054,6 +12326,7 @@
         </w:rPr>
         <w:t xml:space="preserve">        </w:t>
       </w:r>
+      <w:proofErr w:type="gramStart"/>
       <w:r>
         <w:rPr>
           <w:rFonts w:ascii="Monospaced" w:eastAsia="Times New Roman" w:hAnsi="Monospaced" w:cs="Courier New"/>
@@ -12075,6 +12348,7 @@
         <w:t>(</w:t>
       </w:r>
       <w:proofErr w:type="spellStart"/>
+      <w:proofErr w:type="gramEnd"/>
       <w:r>
         <w:rPr>
           <w:rFonts w:ascii="Monospaced" w:eastAsia="Times New Roman" w:hAnsi="Monospaced" w:cs="Courier New"/>
@@ -12295,6 +12569,7 @@
         <w:t>(</w:t>
       </w:r>
       <w:proofErr w:type="spellStart"/>
+      <w:proofErr w:type="gramStart"/>
       <w:r>
         <w:rPr>
           <w:rFonts w:ascii="Monospaced" w:eastAsia="Times New Roman" w:hAnsi="Monospaced" w:cs="Courier New"/>
@@ -12336,6 +12611,7 @@
         </w:rPr>
         <w:t>)</w:t>
       </w:r>
+      <w:proofErr w:type="gramEnd"/>
       <w:r>
         <w:rPr>
           <w:rFonts w:ascii="Monospaced" w:eastAsia="Times New Roman" w:hAnsi="Monospaced" w:cs="Courier New"/>
@@ -12618,6 +12894,7 @@
         </w:rPr>
         <w:t>=</w:t>
       </w:r>
+      <w:proofErr w:type="gramStart"/>
       <w:r>
         <w:rPr>
           <w:rFonts w:ascii="Monospaced" w:eastAsia="Times New Roman" w:hAnsi="Monospaced" w:cs="Courier New"/>
@@ -12648,6 +12925,7 @@
         </w:rPr>
         <w:t>n</w:t>
       </w:r>
+      <w:proofErr w:type="gramEnd"/>
       <w:r>
         <w:rPr>
           <w:rFonts w:ascii="Monospaced" w:eastAsia="Times New Roman" w:hAnsi="Monospaced" w:cs="Courier New"/>
@@ -12876,6 +13154,7 @@
         </w:rPr>
         <w:t>+</w:t>
       </w:r>
+      <w:proofErr w:type="gramStart"/>
       <w:r>
         <w:rPr>
           <w:rFonts w:ascii="Monospaced" w:eastAsia="Times New Roman" w:hAnsi="Monospaced" w:cs="Courier New"/>
@@ -12917,6 +13196,7 @@
         </w:rPr>
         <w:t>)</w:t>
       </w:r>
+      <w:proofErr w:type="gramEnd"/>
       <w:r>
         <w:rPr>
           <w:rFonts w:ascii="Monospaced" w:eastAsia="Times New Roman" w:hAnsi="Monospaced" w:cs="Courier New"/>
@@ -13402,6 +13682,7 @@
         </w:rPr>
         <w:t xml:space="preserve"> </w:t>
       </w:r>
+      <w:proofErr w:type="gramStart"/>
       <w:r>
         <w:rPr>
           <w:rFonts w:ascii="Monospaced" w:eastAsia="Times New Roman" w:hAnsi="Monospaced" w:cs="Courier New"/>
@@ -13422,6 +13703,7 @@
         </w:rPr>
         <w:t>(</w:t>
       </w:r>
+      <w:proofErr w:type="gramEnd"/>
       <w:r>
         <w:rPr>
           <w:rFonts w:ascii="Monospaced" w:eastAsia="Times New Roman" w:hAnsi="Monospaced" w:cs="Courier New"/>
@@ -13579,6 +13861,7 @@
         </w:rPr>
         <w:t xml:space="preserve">        </w:t>
       </w:r>
+      <w:proofErr w:type="gramStart"/>
       <w:r>
         <w:rPr>
           <w:rFonts w:ascii="Monospaced" w:eastAsia="Times New Roman" w:hAnsi="Monospaced" w:cs="Courier New"/>
@@ -13599,6 +13882,7 @@
         </w:rPr>
         <w:t>(</w:t>
       </w:r>
+      <w:proofErr w:type="gramEnd"/>
       <w:r>
         <w:rPr>
           <w:rFonts w:ascii="Monospaced" w:eastAsia="Times New Roman" w:hAnsi="Monospaced" w:cs="Courier New"/>
@@ -14037,6 +14321,7 @@
           <w:tab w:val="left" w:pos="1704"/>
         </w:tabs>
       </w:pPr>
+      <w:proofErr w:type="gramStart"/>
       <w:r>
         <w:rPr>
           <w:b/>
@@ -14047,7 +14332,11 @@
         <w:t>Output</w:t>
       </w:r>
       <w:r>
-        <w:t xml:space="preserve"> :-</w:t>
+        <w:t xml:space="preserve"> :</w:t>
+      </w:r>
+      <w:proofErr w:type="gramEnd"/>
+      <w:r>
+        <w:t>-</w:t>
       </w:r>
     </w:p>
     <w:p>
@@ -14322,7 +14611,18 @@
           <w:u w:val="single"/>
         </w:rPr>
         <w:lastRenderedPageBreak/>
-        <w:t>Program No. 5</w:t>
+        <w:t xml:space="preserve">Program No. </w:t>
+      </w:r>
+      <w:proofErr w:type="gramStart"/>
+      <w:r>
+        <w:rPr>
+          <w:rFonts w:ascii="Times New Roman" w:hAnsi="Times New Roman" w:cs="Times New Roman"/>
+          <w:b/>
+          <w:sz w:val="24"/>
+          <w:szCs w:val="24"/>
+          <w:u w:val="single"/>
+        </w:rPr>
+        <w:t>5</w:t>
       </w:r>
       <w:r>
         <w:rPr>
@@ -14331,7 +14631,17 @@
           <w:sz w:val="24"/>
           <w:szCs w:val="24"/>
         </w:rPr>
-        <w:t xml:space="preserve"> :- </w:t>
+        <w:t xml:space="preserve"> :</w:t>
+      </w:r>
+      <w:proofErr w:type="gramEnd"/>
+      <w:r>
+        <w:rPr>
+          <w:rFonts w:ascii="Times New Roman" w:hAnsi="Times New Roman" w:cs="Times New Roman"/>
+          <w:bCs/>
+          <w:sz w:val="24"/>
+          <w:szCs w:val="24"/>
+        </w:rPr>
+        <w:t xml:space="preserve">- </w:t>
       </w:r>
       <w:r>
         <w:rPr>
@@ -14686,6 +14996,7 @@
           <w:szCs w:val="24"/>
         </w:rPr>
       </w:pPr>
+      <w:proofErr w:type="gramStart"/>
       <w:r>
         <w:rPr>
           <w:rFonts w:ascii="Times New Roman" w:hAnsi="Times New Roman" w:cs="Times New Roman"/>
@@ -14703,7 +15014,16 @@
           <w:sz w:val="24"/>
           <w:szCs w:val="24"/>
         </w:rPr>
-        <w:t xml:space="preserve"> :-</w:t>
+        <w:t xml:space="preserve"> :</w:t>
+      </w:r>
+      <w:proofErr w:type="gramEnd"/>
+      <w:r>
+        <w:rPr>
+          <w:rFonts w:ascii="Times New Roman" w:hAnsi="Times New Roman" w:cs="Times New Roman"/>
+          <w:sz w:val="24"/>
+          <w:szCs w:val="24"/>
+        </w:rPr>
+        <w:t>-</w:t>
       </w:r>
     </w:p>
     <w:p>
@@ -14795,6 +15115,7 @@
         </w:rPr>
         <w:t>A</w:t>
       </w:r>
+      <w:proofErr w:type="gramStart"/>
       <w:r>
         <w:rPr>
           <w:rFonts w:ascii="Monospaced" w:eastAsia="Times New Roman" w:hAnsi="Monospaced" w:cs="Courier New"/>
@@ -14815,6 +15136,7 @@
         </w:rPr>
         <w:t>[</w:t>
       </w:r>
+      <w:proofErr w:type="gramEnd"/>
       <w:r>
         <w:rPr>
           <w:rFonts w:ascii="Monospaced" w:eastAsia="Times New Roman" w:hAnsi="Monospaced" w:cs="Courier New"/>
@@ -15162,6 +15484,7 @@
           <w:lang w:val="en-IN" w:eastAsia="ja-JP" w:bidi="hi-IN"/>
         </w:rPr>
       </w:pPr>
+      <w:proofErr w:type="gramStart"/>
       <w:r>
         <w:rPr>
           <w:rFonts w:ascii="Monospaced" w:eastAsia="Times New Roman" w:hAnsi="Monospaced" w:cs="Courier New"/>
@@ -15182,6 +15505,7 @@
         </w:rPr>
         <w:t>(</w:t>
       </w:r>
+      <w:proofErr w:type="gramEnd"/>
       <w:r>
         <w:rPr>
           <w:rFonts w:ascii="Monospaced" w:eastAsia="Times New Roman" w:hAnsi="Monospaced" w:cs="Courier New"/>
@@ -15273,6 +15597,7 @@
         </w:rPr>
         <w:t>A</w:t>
       </w:r>
+      <w:proofErr w:type="gramStart"/>
       <w:r>
         <w:rPr>
           <w:rFonts w:ascii="Monospaced" w:eastAsia="Times New Roman" w:hAnsi="Monospaced" w:cs="Courier New"/>
@@ -15293,6 +15618,7 @@
         </w:rPr>
         <w:t>;</w:t>
       </w:r>
+      <w:proofErr w:type="gramEnd"/>
     </w:p>
     <w:p>
       <w:pPr>
@@ -15342,6 +15668,7 @@
         </w:rPr>
         <w:t>=</w:t>
       </w:r>
+      <w:proofErr w:type="gramStart"/>
       <w:r>
         <w:rPr>
           <w:rFonts w:ascii="Monospaced" w:eastAsia="Times New Roman" w:hAnsi="Monospaced" w:cs="Courier New"/>
@@ -15362,6 +15689,7 @@
         </w:rPr>
         <w:t>;</w:t>
       </w:r>
+      <w:proofErr w:type="gramEnd"/>
     </w:p>
     <w:p>
       <w:pPr>
@@ -15432,6 +15760,7 @@
         </w:rPr>
         <w:t>=</w:t>
       </w:r>
+      <w:proofErr w:type="gramStart"/>
       <w:r>
         <w:rPr>
           <w:rFonts w:ascii="Monospaced" w:eastAsia="Times New Roman" w:hAnsi="Monospaced" w:cs="Courier New"/>
@@ -15462,6 +15791,7 @@
         </w:rPr>
         <w:t>n</w:t>
       </w:r>
+      <w:proofErr w:type="gramEnd"/>
     </w:p>
     <w:p>
       <w:pPr>
@@ -15540,6 +15870,7 @@
         <w:t>(</w:t>
       </w:r>
       <w:proofErr w:type="spellStart"/>
+      <w:proofErr w:type="gramStart"/>
       <w:r>
         <w:rPr>
           <w:rFonts w:ascii="Monospaced" w:eastAsia="Times New Roman" w:hAnsi="Monospaced" w:cs="Courier New"/>
@@ -15551,6 +15882,7 @@
         <w:t>i,i</w:t>
       </w:r>
       <w:proofErr w:type="spellEnd"/>
+      <w:proofErr w:type="gramEnd"/>
       <w:r>
         <w:rPr>
           <w:rFonts w:ascii="Monospaced" w:eastAsia="Times New Roman" w:hAnsi="Monospaced" w:cs="Courier New"/>
@@ -15619,6 +15951,7 @@
         </w:rPr>
         <w:t xml:space="preserve">        </w:t>
       </w:r>
+      <w:proofErr w:type="gramStart"/>
       <w:r>
         <w:rPr>
           <w:rFonts w:ascii="Monospaced" w:eastAsia="Times New Roman" w:hAnsi="Monospaced" w:cs="Courier New"/>
@@ -15640,6 +15973,7 @@
         <w:t>(</w:t>
       </w:r>
       <w:proofErr w:type="spellStart"/>
+      <w:proofErr w:type="gramEnd"/>
       <w:r>
         <w:rPr>
           <w:rFonts w:ascii="Monospaced" w:eastAsia="Times New Roman" w:hAnsi="Monospaced" w:cs="Courier New"/>
@@ -15860,6 +16194,7 @@
         <w:t>(</w:t>
       </w:r>
       <w:proofErr w:type="spellStart"/>
+      <w:proofErr w:type="gramStart"/>
       <w:r>
         <w:rPr>
           <w:rFonts w:ascii="Monospaced" w:eastAsia="Times New Roman" w:hAnsi="Monospaced" w:cs="Courier New"/>
@@ -15901,6 +16236,7 @@
         </w:rPr>
         <w:t>)</w:t>
       </w:r>
+      <w:proofErr w:type="gramEnd"/>
       <w:r>
         <w:rPr>
           <w:rFonts w:ascii="Monospaced" w:eastAsia="Times New Roman" w:hAnsi="Monospaced" w:cs="Courier New"/>
@@ -16183,6 +16519,7 @@
         </w:rPr>
         <w:t>=</w:t>
       </w:r>
+      <w:proofErr w:type="gramStart"/>
       <w:r>
         <w:rPr>
           <w:rFonts w:ascii="Monospaced" w:eastAsia="Times New Roman" w:hAnsi="Monospaced" w:cs="Courier New"/>
@@ -16213,6 +16550,7 @@
         </w:rPr>
         <w:t>n</w:t>
       </w:r>
+      <w:proofErr w:type="gramEnd"/>
       <w:r>
         <w:rPr>
           <w:rFonts w:ascii="Monospaced" w:eastAsia="Times New Roman" w:hAnsi="Monospaced" w:cs="Courier New"/>
@@ -16441,6 +16779,7 @@
         </w:rPr>
         <w:t>+</w:t>
       </w:r>
+      <w:proofErr w:type="gramStart"/>
       <w:r>
         <w:rPr>
           <w:rFonts w:ascii="Monospaced" w:eastAsia="Times New Roman" w:hAnsi="Monospaced" w:cs="Courier New"/>
@@ -16482,6 +16821,7 @@
         </w:rPr>
         <w:t>)</w:t>
       </w:r>
+      <w:proofErr w:type="gramEnd"/>
       <w:r>
         <w:rPr>
           <w:rFonts w:ascii="Monospaced" w:eastAsia="Times New Roman" w:hAnsi="Monospaced" w:cs="Courier New"/>
@@ -16967,6 +17307,7 @@
         </w:rPr>
         <w:t xml:space="preserve"> </w:t>
       </w:r>
+      <w:proofErr w:type="gramStart"/>
       <w:r>
         <w:rPr>
           <w:rFonts w:ascii="Monospaced" w:eastAsia="Times New Roman" w:hAnsi="Monospaced" w:cs="Courier New"/>
@@ -16987,6 +17328,7 @@
         </w:rPr>
         <w:t>(</w:t>
       </w:r>
+      <w:proofErr w:type="gramEnd"/>
       <w:r>
         <w:rPr>
           <w:rFonts w:ascii="Monospaced" w:eastAsia="Times New Roman" w:hAnsi="Monospaced" w:cs="Courier New"/>
@@ -17144,6 +17486,7 @@
         </w:rPr>
         <w:t xml:space="preserve">        </w:t>
       </w:r>
+      <w:proofErr w:type="gramStart"/>
       <w:r>
         <w:rPr>
           <w:rFonts w:ascii="Monospaced" w:eastAsia="Times New Roman" w:hAnsi="Monospaced" w:cs="Courier New"/>
@@ -17164,6 +17507,7 @@
         </w:rPr>
         <w:t>(</w:t>
       </w:r>
+      <w:proofErr w:type="gramEnd"/>
       <w:r>
         <w:rPr>
           <w:rFonts w:ascii="Monospaced" w:eastAsia="Times New Roman" w:hAnsi="Monospaced" w:cs="Courier New"/>
@@ -17732,6 +18076,7 @@
           <w:lang w:val="en-IN" w:eastAsia="ja-JP" w:bidi="hi-IN"/>
         </w:rPr>
       </w:pPr>
+      <w:proofErr w:type="gramStart"/>
       <w:r>
         <w:rPr>
           <w:rFonts w:ascii="Monospaced" w:eastAsia="Times New Roman" w:hAnsi="Monospaced" w:cs="Courier New"/>
@@ -17754,7 +18099,18 @@
           <w:szCs w:val="24"/>
           <w:lang w:val="en-IN" w:eastAsia="ja-JP" w:bidi="hi-IN"/>
         </w:rPr>
-        <w:t xml:space="preserve"> :-</w:t>
+        <w:t xml:space="preserve"> :</w:t>
+      </w:r>
+      <w:proofErr w:type="gramEnd"/>
+      <w:r>
+        <w:rPr>
+          <w:rFonts w:ascii="Monospaced" w:eastAsia="Times New Roman" w:hAnsi="Monospaced" w:cs="Courier New"/>
+          <w:color w:val="000000"/>
+          <w:sz w:val="24"/>
+          <w:szCs w:val="24"/>
+          <w:lang w:val="en-IN" w:eastAsia="ja-JP" w:bidi="hi-IN"/>
+        </w:rPr>
+        <w:t>-</w:t>
       </w:r>
     </w:p>
     <w:p>
@@ -17889,7 +18245,7 @@
 </file>
 
 <file path=word/endnotes.xml><?xml version="1.0" encoding="utf-8"?>
-<w:endnotes xmlns:wpc="http://schemas.microsoft.com/office/word/2010/wordprocessingCanvas" xmlns:cx="http://schemas.microsoft.com/office/drawing/2014/chartex" xmlns:cx1="http://schemas.microsoft.com/office/drawing/2015/9/8/chartex" xmlns:cx2="http://schemas.microsoft.com/office/drawing/2015/10/21/chartex" xmlns:cx3="http://schemas.microsoft.com/office/drawing/2016/5/9/chartex" xmlns:cx4="http://schemas.microsoft.com/office/drawing/2016/5/10/chartex" xmlns:cx5="http://schemas.microsoft.com/office/drawing/2016/5/11/chartex" xmlns:cx6="http://schemas.microsoft.com/office/drawing/2016/5/12/chartex" xmlns:cx7="http://schemas.microsoft.com/office/drawing/2016/5/13/chartex" xmlns:cx8="http://schemas.microsoft.com/office/drawing/2016/5/14/chartex" xmlns:mc="http://schemas.openxmlformats.org/markup-compatibility/2006" xmlns:aink="http://schemas.microsoft.com/office/drawing/2016/ink" xmlns:am3d="http://schemas.microsoft.com/office/drawing/2017/model3d" xmlns:o="urn:schemas-microsoft-com:office:office" xmlns:oel="http://schemas.microsoft.com/office/2019/extlst" xmlns:r="http://schemas.openxmlformats.org/officeDocument/2006/relationships" xmlns:m="http://schemas.openxmlformats.org/officeDocument/2006/math" xmlns:v="urn:schemas-microsoft-com:vml" xmlns:wp14="http://schemas.microsoft.com/office/word/2010/wordprocessingDrawing" xmlns:wp="http://schemas.openxmlformats.org/drawingml/2006/wordprocessingDrawing" xmlns:w10="urn:schemas-microsoft-com:office:word" xmlns:w="http://schemas.openxmlformats.org/wordprocessingml/2006/main" xmlns:w14="http://schemas.microsoft.com/office/word/2010/wordml" xmlns:w15="http://schemas.microsoft.com/office/word/2012/wordml" xmlns:w16cex="http://schemas.microsoft.com/office/word/2018/wordml/cex" xmlns:w16cid="http://schemas.microsoft.com/office/word/2016/wordml/cid" xmlns:w16="http://schemas.microsoft.com/office/word/2018/wordml" xmlns:w16sdtdh="http://schemas.microsoft.com/office/word/2020/wordml/sdtdatahash" xmlns:w16se="http://schemas.microsoft.com/office/word/2015/wordml/symex" xmlns:wpg="http://schemas.microsoft.com/office/word/2010/wordprocessingGroup" xmlns:wpi="http://schemas.microsoft.com/office/word/2010/wordprocessingInk" xmlns:wne="http://schemas.microsoft.com/office/word/2006/wordml" xmlns:wps="http://schemas.microsoft.com/office/word/2010/wordprocessingShape" mc:Ignorable="w14 w15 w16se w16cid w16 w16cex w16sdtdh wp14">
+<w:endnotes xmlns:wpc="http://schemas.microsoft.com/office/word/2010/wordprocessingCanvas" xmlns:cx="http://schemas.microsoft.com/office/drawing/2014/chartex" xmlns:cx1="http://schemas.microsoft.com/office/drawing/2015/9/8/chartex" xmlns:cx2="http://schemas.microsoft.com/office/drawing/2015/10/21/chartex" xmlns:cx3="http://schemas.microsoft.com/office/drawing/2016/5/9/chartex" xmlns:cx4="http://schemas.microsoft.com/office/drawing/2016/5/10/chartex" xmlns:cx5="http://schemas.microsoft.com/office/drawing/2016/5/11/chartex" xmlns:cx6="http://schemas.microsoft.com/office/drawing/2016/5/12/chartex" xmlns:cx7="http://schemas.microsoft.com/office/drawing/2016/5/13/chartex" xmlns:cx8="http://schemas.microsoft.com/office/drawing/2016/5/14/chartex" xmlns:mc="http://schemas.openxmlformats.org/markup-compatibility/2006" xmlns:aink="http://schemas.microsoft.com/office/drawing/2016/ink" xmlns:am3d="http://schemas.microsoft.com/office/drawing/2017/model3d" xmlns:o="urn:schemas-microsoft-com:office:office" xmlns:oel="http://schemas.microsoft.com/office/2019/extlst" xmlns:r="http://schemas.openxmlformats.org/officeDocument/2006/relationships" xmlns:m="http://schemas.openxmlformats.org/officeDocument/2006/math" xmlns:v="urn:schemas-microsoft-com:vml" xmlns:wp14="http://schemas.microsoft.com/office/word/2010/wordprocessingDrawing" xmlns:wp="http://schemas.openxmlformats.org/drawingml/2006/wordprocessingDrawing" xmlns:w10="urn:schemas-microsoft-com:office:word" xmlns:w="http://schemas.openxmlformats.org/wordprocessingml/2006/main" xmlns:w14="http://schemas.microsoft.com/office/word/2010/wordml" xmlns:w15="http://schemas.microsoft.com/office/word/2012/wordml" xmlns:w16cex="http://schemas.microsoft.com/office/word/2018/wordml/cex" xmlns:w16cid="http://schemas.microsoft.com/office/word/2016/wordml/cid" xmlns:w16="http://schemas.microsoft.com/office/word/2018/wordml" xmlns:w16du="http://schemas.microsoft.com/office/word/2023/wordml/word16du" xmlns:w16sdtdh="http://schemas.microsoft.com/office/word/2020/wordml/sdtdatahash" xmlns:w16se="http://schemas.microsoft.com/office/word/2015/wordml/symex" xmlns:wpg="http://schemas.microsoft.com/office/word/2010/wordprocessingGroup" xmlns:wpi="http://schemas.microsoft.com/office/word/2010/wordprocessingInk" xmlns:wne="http://schemas.microsoft.com/office/word/2006/wordml" xmlns:wps="http://schemas.microsoft.com/office/word/2010/wordprocessingShape" mc:Ignorable="w14 w15 w16se w16cid w16 w16cex w16sdtdh w16du wp14">
   <w:endnote w:type="separator" w:id="-1">
     <w:p>
       <w:pPr>
@@ -17914,7 +18270,7 @@
 </file>
 
 <file path=word/footnotes.xml><?xml version="1.0" encoding="utf-8"?>
-<w:footnotes xmlns:wpc="http://schemas.microsoft.com/office/word/2010/wordprocessingCanvas" xmlns:cx="http://schemas.microsoft.com/office/drawing/2014/chartex" xmlns:cx1="http://schemas.microsoft.com/office/drawing/2015/9/8/chartex" xmlns:cx2="http://schemas.microsoft.com/office/drawing/2015/10/21/chartex" xmlns:cx3="http://schemas.microsoft.com/office/drawing/2016/5/9/chartex" xmlns:cx4="http://schemas.microsoft.com/office/drawing/2016/5/10/chartex" xmlns:cx5="http://schemas.microsoft.com/office/drawing/2016/5/11/chartex" xmlns:cx6="http://schemas.microsoft.com/office/drawing/2016/5/12/chartex" xmlns:cx7="http://schemas.microsoft.com/office/drawing/2016/5/13/chartex" xmlns:cx8="http://schemas.microsoft.com/office/drawing/2016/5/14/chartex" xmlns:mc="http://schemas.openxmlformats.org/markup-compatibility/2006" xmlns:aink="http://schemas.microsoft.com/office/drawing/2016/ink" xmlns:am3d="http://schemas.microsoft.com/office/drawing/2017/model3d" xmlns:o="urn:schemas-microsoft-com:office:office" xmlns:oel="http://schemas.microsoft.com/office/2019/extlst" xmlns:r="http://schemas.openxmlformats.org/officeDocument/2006/relationships" xmlns:m="http://schemas.openxmlformats.org/officeDocument/2006/math" xmlns:v="urn:schemas-microsoft-com:vml" xmlns:wp14="http://schemas.microsoft.com/office/word/2010/wordprocessingDrawing" xmlns:wp="http://schemas.openxmlformats.org/drawingml/2006/wordprocessingDrawing" xmlns:w10="urn:schemas-microsoft-com:office:word" xmlns:w="http://schemas.openxmlformats.org/wordprocessingml/2006/main" xmlns:w14="http://schemas.microsoft.com/office/word/2010/wordml" xmlns:w15="http://schemas.microsoft.com/office/word/2012/wordml" xmlns:w16cex="http://schemas.microsoft.com/office/word/2018/wordml/cex" xmlns:w16cid="http://schemas.microsoft.com/office/word/2016/wordml/cid" xmlns:w16="http://schemas.microsoft.com/office/word/2018/wordml" xmlns:w16sdtdh="http://schemas.microsoft.com/office/word/2020/wordml/sdtdatahash" xmlns:w16se="http://schemas.microsoft.com/office/word/2015/wordml/symex" xmlns:wpg="http://schemas.microsoft.com/office/word/2010/wordprocessingGroup" xmlns:wpi="http://schemas.microsoft.com/office/word/2010/wordprocessingInk" xmlns:wne="http://schemas.microsoft.com/office/word/2006/wordml" xmlns:wps="http://schemas.microsoft.com/office/word/2010/wordprocessingShape" mc:Ignorable="w14 w15 w16se w16cid w16 w16cex w16sdtdh wp14">
+<w:footnotes xmlns:wpc="http://schemas.microsoft.com/office/word/2010/wordprocessingCanvas" xmlns:cx="http://schemas.microsoft.com/office/drawing/2014/chartex" xmlns:cx1="http://schemas.microsoft.com/office/drawing/2015/9/8/chartex" xmlns:cx2="http://schemas.microsoft.com/office/drawing/2015/10/21/chartex" xmlns:cx3="http://schemas.microsoft.com/office/drawing/2016/5/9/chartex" xmlns:cx4="http://schemas.microsoft.com/office/drawing/2016/5/10/chartex" xmlns:cx5="http://schemas.microsoft.com/office/drawing/2016/5/11/chartex" xmlns:cx6="http://schemas.microsoft.com/office/drawing/2016/5/12/chartex" xmlns:cx7="http://schemas.microsoft.com/office/drawing/2016/5/13/chartex" xmlns:cx8="http://schemas.microsoft.com/office/drawing/2016/5/14/chartex" xmlns:mc="http://schemas.openxmlformats.org/markup-compatibility/2006" xmlns:aink="http://schemas.microsoft.com/office/drawing/2016/ink" xmlns:am3d="http://schemas.microsoft.com/office/drawing/2017/model3d" xmlns:o="urn:schemas-microsoft-com:office:office" xmlns:oel="http://schemas.microsoft.com/office/2019/extlst" xmlns:r="http://schemas.openxmlformats.org/officeDocument/2006/relationships" xmlns:m="http://schemas.openxmlformats.org/officeDocument/2006/math" xmlns:v="urn:schemas-microsoft-com:vml" xmlns:wp14="http://schemas.microsoft.com/office/word/2010/wordprocessingDrawing" xmlns:wp="http://schemas.openxmlformats.org/drawingml/2006/wordprocessingDrawing" xmlns:w10="urn:schemas-microsoft-com:office:word" xmlns:w="http://schemas.openxmlformats.org/wordprocessingml/2006/main" xmlns:w14="http://schemas.microsoft.com/office/word/2010/wordml" xmlns:w15="http://schemas.microsoft.com/office/word/2012/wordml" xmlns:w16cex="http://schemas.microsoft.com/office/word/2018/wordml/cex" xmlns:w16cid="http://schemas.microsoft.com/office/word/2016/wordml/cid" xmlns:w16="http://schemas.microsoft.com/office/word/2018/wordml" xmlns:w16du="http://schemas.microsoft.com/office/word/2023/wordml/word16du" xmlns:w16sdtdh="http://schemas.microsoft.com/office/word/2020/wordml/sdtdatahash" xmlns:w16se="http://schemas.microsoft.com/office/word/2015/wordml/symex" xmlns:wpg="http://schemas.microsoft.com/office/word/2010/wordprocessingGroup" xmlns:wpi="http://schemas.microsoft.com/office/word/2010/wordprocessingInk" xmlns:wne="http://schemas.microsoft.com/office/word/2006/wordml" xmlns:wps="http://schemas.microsoft.com/office/word/2010/wordprocessingShape" mc:Ignorable="w14 w15 w16se w16cid w16 w16cex w16sdtdh w16du wp14">
   <w:footnote w:type="separator" w:id="-1">
     <w:p>
       <w:pPr>
@@ -17939,7 +18295,7 @@
 </file>
 
 <file path=word/styles.xml><?xml version="1.0" encoding="utf-8"?>
-<w:styles xmlns:mc="http://schemas.openxmlformats.org/markup-compatibility/2006" xmlns:r="http://schemas.openxmlformats.org/officeDocument/2006/relationships" xmlns:w="http://schemas.openxmlformats.org/wordprocessingml/2006/main" xmlns:w14="http://schemas.microsoft.com/office/word/2010/wordml" xmlns:w15="http://schemas.microsoft.com/office/word/2012/wordml" xmlns:w16cex="http://schemas.microsoft.com/office/word/2018/wordml/cex" xmlns:w16cid="http://schemas.microsoft.com/office/word/2016/wordml/cid" xmlns:w16="http://schemas.microsoft.com/office/word/2018/wordml" xmlns:w16sdtdh="http://schemas.microsoft.com/office/word/2020/wordml/sdtdatahash" xmlns:w16se="http://schemas.microsoft.com/office/word/2015/wordml/symex" mc:Ignorable="w14 w15 w16se w16cid w16 w16cex w16sdtdh">
+<w:styles xmlns:mc="http://schemas.openxmlformats.org/markup-compatibility/2006" xmlns:r="http://schemas.openxmlformats.org/officeDocument/2006/relationships" xmlns:w="http://schemas.openxmlformats.org/wordprocessingml/2006/main" xmlns:w14="http://schemas.microsoft.com/office/word/2010/wordml" xmlns:w15="http://schemas.microsoft.com/office/word/2012/wordml" xmlns:w16cex="http://schemas.microsoft.com/office/word/2018/wordml/cex" xmlns:w16cid="http://schemas.microsoft.com/office/word/2016/wordml/cid" xmlns:w16="http://schemas.microsoft.com/office/word/2018/wordml" xmlns:w16du="http://schemas.microsoft.com/office/word/2023/wordml/word16du" xmlns:w16sdtdh="http://schemas.microsoft.com/office/word/2020/wordml/sdtdatahash" xmlns:w16se="http://schemas.microsoft.com/office/word/2015/wordml/symex" mc:Ignorable="w14 w15 w16se w16cid w16 w16cex w16sdtdh w16du">
   <w:docDefaults>
     <w:rPrDefault>
       <w:rPr>

</xml_diff>